<commit_message>
ccl work, css cleanup, user bubble ref
</commit_message>
<xml_diff>
--- a/templates/cclTemplate.docx
+++ b/templates/cclTemplate.docx
@@ -2,6 +2,237 @@
 <file path=word/document.xml><?xml version="1.0" encoding="utf-8"?>
 <w:document xmlns:wpc="http://schemas.microsoft.com/office/word/2010/wordprocessingCanvas" xmlns:cx="http://schemas.microsoft.com/office/drawing/2014/chartex" xmlns:cx1="http://schemas.microsoft.com/office/drawing/2015/9/8/chartex" xmlns:cx2="http://schemas.microsoft.com/office/drawing/2015/10/21/chartex" xmlns:cx3="http://schemas.microsoft.com/office/drawing/2016/5/9/chartex" xmlns:cx4="http://schemas.microsoft.com/office/drawing/2016/5/10/chartex" xmlns:cx5="http://schemas.microsoft.com/office/drawing/2016/5/11/chartex" xmlns:cx6="http://schemas.microsoft.com/office/drawing/2016/5/12/chartex" xmlns:cx7="http://schemas.microsoft.com/office/drawing/2016/5/13/chartex" xmlns:cx8="http://schemas.microsoft.com/office/drawing/2016/5/14/chartex" xmlns:mc="http://schemas.openxmlformats.org/markup-compatibility/2006" xmlns:aink="http://schemas.microsoft.com/office/drawing/2016/ink" xmlns:am3d="http://schemas.microsoft.com/office/drawing/2017/model3d" xmlns:o="urn:schemas-microsoft-com:office:office" xmlns:oel="http://schemas.microsoft.com/office/2019/extlst" xmlns:r="http://schemas.openxmlformats.org/officeDocument/2006/relationships" xmlns:m="http://schemas.openxmlformats.org/officeDocument/2006/math" xmlns:v="urn:schemas-microsoft-com:vml" xmlns:wp14="http://schemas.microsoft.com/office/word/2010/wordprocessingDrawing" xmlns:wp="http://schemas.openxmlformats.org/drawingml/2006/wordprocessingDrawing" xmlns:w10="urn:schemas-microsoft-com:office:word" xmlns:w="http://schemas.openxmlformats.org/wordprocessingml/2006/main" xmlns:w14="http://schemas.microsoft.com/office/word/2010/wordml" xmlns:w15="http://schemas.microsoft.com/office/word/2012/wordml" xmlns:w16cex="http://schemas.microsoft.com/office/word/2018/wordml/cex" xmlns:w16cid="http://schemas.microsoft.com/office/word/2016/wordml/cid" xmlns:w16="http://schemas.microsoft.com/office/word/2018/wordml" xmlns:w16du="http://schemas.microsoft.com/office/word/2023/wordml/word16du" xmlns:w16sdtdh="http://schemas.microsoft.com/office/word/2020/wordml/sdtdatahash" xmlns:w16sdtfl="http://schemas.microsoft.com/office/word/2024/wordml/sdtformatlock" xmlns:w16se="http://schemas.microsoft.com/office/word/2015/wordml/symex" xmlns:wpg="http://schemas.microsoft.com/office/word/2010/wordprocessingGroup" xmlns:wpi="http://schemas.microsoft.com/office/word/2010/wordprocessingInk" xmlns:wne="http://schemas.microsoft.com/office/word/2006/wordml" xmlns:wps="http://schemas.microsoft.com/office/word/2010/wordprocessingShape" mc:Ignorable="w14 w15 w16se w16cid w16 w16cex w16sdtdh w16sdtfl w16du wp14">
   <w:body>
+    <w:tbl>
+      <w:tblPr>
+        <w:tblStyle w:val="TableGrid"/>
+        <w:tblW w:w="10740" w:type="dxa"/>
+        <w:tblBorders>
+          <w:top w:val="none" w:sz="0" w:space="0" w:color="auto"/>
+          <w:left w:val="none" w:sz="0" w:space="0" w:color="auto"/>
+          <w:bottom w:val="none" w:sz="0" w:space="0" w:color="auto"/>
+          <w:right w:val="none" w:sz="0" w:space="0" w:color="auto"/>
+          <w:insideH w:val="none" w:sz="0" w:space="0" w:color="auto"/>
+          <w:insideV w:val="none" w:sz="0" w:space="0" w:color="auto"/>
+        </w:tblBorders>
+        <w:tblLook w:val="04A0" w:firstRow="1" w:lastRow="0" w:firstColumn="1" w:lastColumn="0" w:noHBand="0" w:noVBand="1"/>
+      </w:tblPr>
+      <w:tblGrid>
+        <w:gridCol w:w="7054"/>
+        <w:gridCol w:w="3686"/>
+      </w:tblGrid>
+      <!-- Row 1: empty left, reference right -->
+      <w:tr>
+        <w:tc>
+          <w:tcPr>
+            <w:tcW w:w="7054" w:type="dxa"/>
+          </w:tcPr>
+          <w:p>
+            <w:pPr>
+              <w:rPr>
+                <w:rFonts w:ascii="Raleway" w:hAnsi="Raleway" w:eastAsia="Times New Roman" w:cs="Arial"/>
+                <w:sz w:val="20"/>
+                <w:szCs w:val="20"/>
+                <w:color w:val="000000" w:themeColor="text1"/>
+              </w:rPr>
+            </w:pPr>
+          </w:p>
+        </w:tc>
+        <w:tc>
+          <w:tcPr>
+            <w:tcW w:w="3686" w:type="dxa"/>
+          </w:tcPr>
+          <w:p>
+            <w:r>
+              <w:rPr>
+                <w:rFonts w:ascii="Raleway SemiBold" w:hAnsi="Raleway SemiBold" w:eastAsia="Times New Roman" w:cs="Arial"/>
+                <w:sz w:val="20"/>
+                <w:szCs w:val="20"/>
+                <w:color w:val="000000" w:themeColor="text1"/>
+              </w:rPr>
+              <w:t xml:space="preserve">Our Reference </w:t>
+            </w:r>
+            <w:r>
+              <w:rPr>
+                <w:rFonts w:ascii="Raleway" w:hAnsi="Raleway" w:eastAsia="Times New Roman" w:cs="Arial"/>
+                <w:sz w:val="20"/>
+                <w:szCs w:val="20"/>
+                <w:color w:val="000000" w:themeColor="text1"/>
+              </w:rPr>
+              <w:t xml:space="preserve">{{matter_number}}</w:t>
+            </w:r>
+          </w:p>
+        </w:tc>
+      </w:tr>
+      <!-- Row 2: client address left, empty right -->
+      <w:tr>
+        <w:tc>
+          <w:tcPr>
+            <w:tcW w:w="7054" w:type="dxa"/>
+          </w:tcPr>
+          <w:p>
+            <w:pPr>
+              <w:rPr>
+                <w:rFonts w:ascii="Raleway" w:hAnsi="Raleway" w:eastAsia="Times New Roman" w:cs="Arial"/>
+                <w:sz w:val="20"/>
+                <w:szCs w:val="20"/>
+                <w:color w:val="000000" w:themeColor="text1"/>
+              </w:rPr>
+            </w:pPr>
+          </w:p>
+          <w:p>
+            <w:pPr>
+              <w:rPr>
+                <w:rFonts w:ascii="Raleway" w:hAnsi="Raleway" w:eastAsia="Times New Roman" w:cs="Arial"/>
+                <w:sz w:val="20"/>
+                <w:szCs w:val="20"/>
+                <w:color w:val="000000" w:themeColor="text1"/>
+              </w:rPr>
+            </w:pPr>
+          </w:p>
+          <w:p>
+            <w:pPr>
+              <w:rPr>
+                <w:rFonts w:ascii="Raleway" w:hAnsi="Raleway" w:eastAsia="Times New Roman" w:cs="Arial"/>
+                <w:sz w:val="20"/>
+                <w:szCs w:val="20"/>
+                <w:color w:val="000000" w:themeColor="text1"/>
+              </w:rPr>
+            </w:pPr>
+            <w:r>
+              <w:rPr>
+                <w:rFonts w:ascii="Raleway" w:hAnsi="Raleway" w:eastAsia="Times New Roman" w:cs="Arial"/>
+                <w:sz w:val="20"/>
+                <w:szCs w:val="20"/>
+                <w:color w:val="000000" w:themeColor="text1"/>
+              </w:rPr>
+              <w:t xml:space="preserve">{{insert_clients_name}}</w:t>
+            </w:r>
+          </w:p>
+          <w:p>
+            <w:pPr>
+              <w:rPr>
+                <w:rFonts w:ascii="Raleway" w:hAnsi="Raleway" w:eastAsia="Times New Roman" w:cs="Arial"/>
+                <w:sz w:val="20"/>
+                <w:szCs w:val="20"/>
+                <w:color w:val="000000" w:themeColor="text1"/>
+              </w:rPr>
+            </w:pPr>
+            <w:r>
+              <w:rPr>
+                <w:rFonts w:ascii="Raleway" w:hAnsi="Raleway" w:eastAsia="Times New Roman" w:cs="Arial"/>
+                <w:sz w:val="20"/>
+                <w:szCs w:val="20"/>
+                <w:color w:val="000000" w:themeColor="text1"/>
+              </w:rPr>
+              <w:t xml:space="preserve">{{client_address}}</w:t>
+            </w:r>
+          </w:p>
+          <w:p>
+            <w:pPr>
+              <w:rPr>
+                <w:rFonts w:ascii="Raleway" w:hAnsi="Raleway" w:eastAsia="Times New Roman" w:cs="Arial"/>
+                <w:sz w:val="20"/>
+                <w:szCs w:val="20"/>
+                <w:color w:val="000000" w:themeColor="text1"/>
+              </w:rPr>
+            </w:pPr>
+          </w:p>
+          <w:p>
+            <w:r>
+              <w:rPr>
+                <w:rFonts w:ascii="Raleway" w:hAnsi="Raleway" w:eastAsia="Times New Roman" w:cs="Arial"/>
+                <w:sz w:val="20"/>
+                <w:szCs w:val="20"/>
+                <w:b/>
+                <w:color w:val="000000" w:themeColor="text1"/>
+              </w:rPr>
+              <w:t xml:space="preserve">BY EMAIL ONLY</w:t>
+            </w:r>
+            <w:r>
+              <w:rPr>
+                <w:rFonts w:ascii="Raleway" w:hAnsi="Raleway" w:eastAsia="Times New Roman" w:cs="Arial"/>
+                <w:sz w:val="20"/>
+                <w:szCs w:val="20"/>
+                <w:color w:val="000000" w:themeColor="text1"/>
+              </w:rPr>
+              <w:t xml:space="preserve"> - {{client_email}}</w:t>
+            </w:r>
+          </w:p>
+        </w:tc>
+        <w:tc>
+          <w:tcPr>
+            <w:tcW w:w="3686" w:type="dxa"/>
+          </w:tcPr>
+          <w:p>
+            <w:pPr>
+              <w:rPr>
+                <w:rFonts w:ascii="Raleway" w:hAnsi="Raleway" w:eastAsia="Times New Roman" w:cs="Arial"/>
+                <w:sz w:val="20"/>
+                <w:szCs w:val="20"/>
+                <w:color w:val="000000" w:themeColor="text1"/>
+              </w:rPr>
+            </w:pPr>
+          </w:p>
+        </w:tc>
+      </w:tr>
+    </w:tbl>
+    <w:p>
+      <w:pPr>
+        <w:spacing w:before="120"/>
+      </w:pPr>
+      <w:r>
+        <w:rPr>
+          <w:rFonts w:ascii="Raleway SemiBold" w:hAnsi="Raleway SemiBold" w:eastAsia="Times New Roman" w:cs="Arial"/>
+          <w:sz w:val="20"/>
+          <w:szCs w:val="20"/>
+          <w:color w:val="000000" w:themeColor="text1"/>
+        </w:rPr>
+        <w:t xml:space="preserve">Email </w:t>
+      </w:r>
+      <w:r>
+        <w:rPr>
+          <w:rFonts w:ascii="Raleway" w:hAnsi="Raleway" w:eastAsia="Times New Roman" w:cs="Arial"/>
+          <w:sz w:val="20"/>
+          <w:szCs w:val="20"/>
+          <w:color w:val="000000" w:themeColor="text1"/>
+        </w:rPr>
+        <w:t xml:space="preserve">{{fee_earner_email}}</w:t>
+      </w:r>
+    </w:p>
+    <w:p>
+      <w:pPr>
+        <w:spacing w:before="120"/>
+      </w:pPr>
+      <w:r>
+        <w:rPr>
+          <w:rFonts w:ascii="Raleway SemiBold" w:hAnsi="Raleway SemiBold" w:eastAsia="Times New Roman" w:cs="Arial"/>
+          <w:sz w:val="20"/>
+          <w:szCs w:val="20"/>
+          <w:color w:val="000000" w:themeColor="text1"/>
+        </w:rPr>
+        <w:t xml:space="preserve">Date </w:t>
+      </w:r>
+      <w:r>
+        <w:rPr>
+          <w:rFonts w:ascii="Raleway" w:hAnsi="Raleway" w:eastAsia="Times New Roman" w:cs="Arial"/>
+          <w:sz w:val="20"/>
+          <w:szCs w:val="20"/>
+          <w:color w:val="000000" w:themeColor="text1"/>
+        </w:rPr>
+        <w:t xml:space="preserve">{{letter_date}}</w:t>
+      </w:r>
+    </w:p>
+    <w:p>
+      <w:pPr>
+        <w:spacing w:before="240"/>
+        <w:rPr>
+          <w:rFonts w:ascii="Raleway" w:hAnsi="Raleway" w:eastAsia="Times New Roman" w:cs="Arial"/>
+          <w:sz w:val="20"/>
+          <w:szCs w:val="20"/>
+          <w:color w:val="000000" w:themeColor="text1"/>
+        </w:rPr>
+      </w:pPr>
+    </w:p>
     <w:p>
       <w:pPr>
         <w:pStyle w:val="BodyText"/>
@@ -2716,12 +2947,18 @@
       </w:r>
     </w:p>
     <w:sectPr>
-      <w:footerReference w:type="default" r:id="rId13"/>
+      <w:headerReference w:type="even" r:id="rId50"/>
+      <w:headerReference w:type="default" r:id="rId51"/>
+      <w:footerReference w:type="even" r:id="rId53"/>
+      <w:footerReference w:type="default" r:id="rId54"/>
+      <w:headerReference w:type="first" r:id="rId52"/>
+      <w:footerReference w:type="first" r:id="rId55"/>
       <w:pgSz w:w="11906" w:h="16838"/>
-      <w:pgMar w:top="1440" w:right="1440" w:bottom="1440" w:left="1440" w:header="720" w:footer="720" w:gutter="0"/>
+      <w:pgMar w:top="1440" w:right="1440" w:bottom="1440" w:left="1440" w:header="680" w:footer="720" w:gutter="0"/>
       <w:pgNumType w:start="1"/>
       <w:cols w:space="720"/>
-      <w:docGrid w:linePitch="360"/>
+      <w:titlePg/>
+      <w:docGrid w:linePitch="299"/>
     </w:sectPr>
   </w:body>
 </w:document>
@@ -2839,23 +3076,216 @@
   <w:p>
     <w:pPr>
       <w:pStyle w:val="Footer"/>
-      <w:jc w:val="center"/>
+    </w:pPr>
+  </w:p>
+</w:ftr>
+</file>
+
+<file path=word/footer2.xml><?xml version="1.0" encoding="utf-8"?>
+<w:ftr xmlns:wpc="http://schemas.microsoft.com/office/word/2010/wordprocessingCanvas" xmlns:cx="http://schemas.microsoft.com/office/drawing/2014/chartex" xmlns:cx1="http://schemas.microsoft.com/office/drawing/2015/9/8/chartex" xmlns:cx2="http://schemas.microsoft.com/office/drawing/2015/10/21/chartex" xmlns:cx3="http://schemas.microsoft.com/office/drawing/2016/5/9/chartex" xmlns:cx4="http://schemas.microsoft.com/office/drawing/2016/5/10/chartex" xmlns:cx5="http://schemas.microsoft.com/office/drawing/2016/5/11/chartex" xmlns:cx6="http://schemas.microsoft.com/office/drawing/2016/5/12/chartex" xmlns:cx7="http://schemas.microsoft.com/office/drawing/2016/5/13/chartex" xmlns:cx8="http://schemas.microsoft.com/office/drawing/2016/5/14/chartex" xmlns:mc="http://schemas.openxmlformats.org/markup-compatibility/2006" xmlns:aink="http://schemas.microsoft.com/office/drawing/2016/ink" xmlns:am3d="http://schemas.microsoft.com/office/drawing/2017/model3d" xmlns:o="urn:schemas-microsoft-com:office:office" xmlns:oel="http://schemas.microsoft.com/office/2019/extlst" xmlns:r="http://schemas.openxmlformats.org/officeDocument/2006/relationships" xmlns:m="http://schemas.openxmlformats.org/officeDocument/2006/math" xmlns:v="urn:schemas-microsoft-com:vml" xmlns:wp14="http://schemas.microsoft.com/office/word/2010/wordprocessingDrawing" xmlns:wp="http://schemas.openxmlformats.org/drawingml/2006/wordprocessingDrawing" xmlns:w10="urn:schemas-microsoft-com:office:word" xmlns:w="http://schemas.openxmlformats.org/wordprocessingml/2006/main" xmlns:w14="http://schemas.microsoft.com/office/word/2010/wordml" xmlns:w15="http://schemas.microsoft.com/office/word/2012/wordml" xmlns:w16cex="http://schemas.microsoft.com/office/word/2018/wordml/cex" xmlns:w16cid="http://schemas.microsoft.com/office/word/2016/wordml/cid" xmlns:w16="http://schemas.microsoft.com/office/word/2018/wordml" xmlns:w16du="http://schemas.microsoft.com/office/word/2023/wordml/word16du" xmlns:w16sdtdh="http://schemas.microsoft.com/office/word/2020/wordml/sdtdatahash" xmlns:w16sdtfl="http://schemas.microsoft.com/office/word/2024/wordml/sdtformatlock" xmlns:w16se="http://schemas.microsoft.com/office/word/2015/wordml/symex" xmlns:wpg="http://schemas.microsoft.com/office/word/2010/wordprocessingGroup" xmlns:wpi="http://schemas.microsoft.com/office/word/2010/wordprocessingInk" xmlns:wne="http://schemas.microsoft.com/office/word/2006/wordml" xmlns:wps="http://schemas.microsoft.com/office/word/2010/wordprocessingShape" mc:Ignorable="w14 w15 w16se w16cid w16 w16cex w16sdtdh w16sdtfl w16du wp14">
+  <w:tbl>
+    <w:tblPr>
+      <w:tblW w:w="0" w:type="auto"/>
+      <w:tblLayout w:type="fixed"/>
+      <w:tblLook w:val="06A0" w:firstRow="1" w:lastRow="0" w:firstColumn="1" w:lastColumn="0" w:noHBand="1" w:noVBand="1"/>
+    </w:tblPr>
+    <w:tblGrid>
+      <w:gridCol w:w="3005"/>
+      <w:gridCol w:w="3005"/>
+      <w:gridCol w:w="3005"/>
+    </w:tblGrid>
+    <w:tr>
+      <w:trPr>
+        <w:trHeight w:val="300"/>
+      </w:trPr>
+      <w:tc>
+        <w:tcPr>
+          <w:tcW w:w="3005" w:type="dxa"/>
+        </w:tcPr>
+        <w:p>
+          <w:pPr>
+            <w:pStyle w:val="Header"/>
+            <w:ind w:left="-115"/>
+          </w:pPr>
+        </w:p>
+      </w:tc>
+      <w:tc>
+        <w:tcPr>
+          <w:tcW w:w="3005" w:type="dxa"/>
+        </w:tcPr>
+        <w:p>
+          <w:pPr>
+            <w:pStyle w:val="Header"/>
+            <w:jc w:val="center"/>
+          </w:pPr>
+        </w:p>
+      </w:tc>
+      <w:tc>
+        <w:tcPr>
+          <w:tcW w:w="3005" w:type="dxa"/>
+        </w:tcPr>
+        <w:p>
+          <w:pPr>
+            <w:pStyle w:val="Header"/>
+            <w:ind w:right="-115"/>
+            <w:jc w:val="right"/>
+          </w:pPr>
+        </w:p>
+      </w:tc>
+    </w:tr>
+  </w:tbl>
+  <w:p>
+    <w:pPr>
+      <w:pStyle w:val="Footer"/>
+    </w:pPr>
+  </w:p>
+</w:ftr>
+</file>
+
+<file path=word/footer3.xml><?xml version="1.0" encoding="utf-8"?>
+<w:ftr xmlns:wpc="http://schemas.microsoft.com/office/word/2010/wordprocessingCanvas" xmlns:cx="http://schemas.microsoft.com/office/drawing/2014/chartex" xmlns:cx1="http://schemas.microsoft.com/office/drawing/2015/9/8/chartex" xmlns:cx2="http://schemas.microsoft.com/office/drawing/2015/10/21/chartex" xmlns:cx3="http://schemas.microsoft.com/office/drawing/2016/5/9/chartex" xmlns:cx4="http://schemas.microsoft.com/office/drawing/2016/5/10/chartex" xmlns:cx5="http://schemas.microsoft.com/office/drawing/2016/5/11/chartex" xmlns:cx6="http://schemas.microsoft.com/office/drawing/2016/5/12/chartex" xmlns:cx7="http://schemas.microsoft.com/office/drawing/2016/5/13/chartex" xmlns:cx8="http://schemas.microsoft.com/office/drawing/2016/5/14/chartex" xmlns:mc="http://schemas.openxmlformats.org/markup-compatibility/2006" xmlns:aink="http://schemas.microsoft.com/office/drawing/2016/ink" xmlns:am3d="http://schemas.microsoft.com/office/drawing/2017/model3d" xmlns:o="urn:schemas-microsoft-com:office:office" xmlns:oel="http://schemas.microsoft.com/office/2019/extlst" xmlns:r="http://schemas.openxmlformats.org/officeDocument/2006/relationships" xmlns:m="http://schemas.openxmlformats.org/officeDocument/2006/math" xmlns:v="urn:schemas-microsoft-com:vml" xmlns:wp14="http://schemas.microsoft.com/office/word/2010/wordprocessingDrawing" xmlns:wp="http://schemas.openxmlformats.org/drawingml/2006/wordprocessingDrawing" xmlns:w10="urn:schemas-microsoft-com:office:word" xmlns:w="http://schemas.openxmlformats.org/wordprocessingml/2006/main" xmlns:w14="http://schemas.microsoft.com/office/word/2010/wordml" xmlns:w15="http://schemas.microsoft.com/office/word/2012/wordml" xmlns:w16cex="http://schemas.microsoft.com/office/word/2018/wordml/cex" xmlns:w16cid="http://schemas.microsoft.com/office/word/2016/wordml/cid" xmlns:w16="http://schemas.microsoft.com/office/word/2018/wordml" xmlns:w16du="http://schemas.microsoft.com/office/word/2023/wordml/word16du" xmlns:w16sdtdh="http://schemas.microsoft.com/office/word/2020/wordml/sdtdatahash" xmlns:w16sdtfl="http://schemas.microsoft.com/office/word/2024/wordml/sdtformatlock" xmlns:w16se="http://schemas.microsoft.com/office/word/2015/wordml/symex" xmlns:wpg="http://schemas.microsoft.com/office/word/2010/wordprocessingGroup" xmlns:wpi="http://schemas.microsoft.com/office/word/2010/wordprocessingInk" xmlns:wne="http://schemas.microsoft.com/office/word/2006/wordml" xmlns:wps="http://schemas.microsoft.com/office/word/2010/wordprocessingShape" mc:Ignorable="w14 w15 w16se w16cid w16 w16cex w16sdtdh w16sdtfl w16du wp14">
+  <w:p>
+    <w:pPr>
+      <w:spacing w:after="53" w:line="264" w:lineRule="auto"/>
+      <w:ind w:left="-5" w:hanging="10"/>
     </w:pPr>
     <w:r>
-      <w:fldChar w:fldCharType="begin"/>
+      <w:rPr>
+        <w:rFonts w:ascii="Raleway" w:eastAsia="Raleway" w:hAnsi="Raleway" w:cs="Raleway"/>
+        <w:sz w:val="16"/>
+      </w:rPr>
+      <w:t>Helix Law Ltd, Second Floor, Britannia House</w:t>
+    </w:r>
+  </w:p>
+  <w:p>
+    <w:pPr>
+      <w:spacing w:after="361" w:line="264" w:lineRule="auto"/>
+      <w:ind w:left="-5" w:hanging="10"/>
+    </w:pPr>
+    <w:r>
+      <w:rPr>
+        <w:rFonts w:ascii="Raleway" w:eastAsia="Raleway" w:hAnsi="Raleway" w:cs="Raleway"/>
+        <w:sz w:val="16"/>
+      </w:rPr>
+      <w:t>21 Station Street, Brighton BN1 4DE</w:t>
+    </w:r>
+  </w:p>
+  <w:p>
+    <w:pPr>
+      <w:spacing w:after="53" w:line="264" w:lineRule="auto"/>
+      <w:ind w:left="-5" w:hanging="10"/>
+    </w:pPr>
+    <w:r>
+      <w:rPr>
+        <w:rFonts w:ascii="Raleway" w:eastAsia="Raleway" w:hAnsi="Raleway" w:cs="Raleway"/>
+        <w:b/>
+        <w:color w:val="0D2F60"/>
+        <w:sz w:val="16"/>
+      </w:rPr>
+      <w:t>Phone:</w:t>
     </w:r>
     <w:r>
-      <w:instrText xml:space="preserve"> PAGE   \* MERGEFORMAT </w:instrText>
+      <w:rPr>
+        <w:rFonts w:ascii="Raleway" w:eastAsia="Raleway" w:hAnsi="Raleway" w:cs="Raleway"/>
+        <w:sz w:val="16"/>
+      </w:rPr>
+      <w:t xml:space="preserve"> 0345 314 2044</w:t>
+    </w:r>
+  </w:p>
+  <w:p>
+    <w:pPr>
+      <w:spacing w:after="53" w:line="264" w:lineRule="auto"/>
+      <w:ind w:left="-5" w:hanging="10"/>
+    </w:pPr>
+    <w:r>
+      <w:rPr>
+        <w:rFonts w:ascii="Raleway" w:eastAsia="Raleway" w:hAnsi="Raleway" w:cs="Raleway"/>
+        <w:b/>
+        <w:color w:val="0D2F60"/>
+        <w:sz w:val="16"/>
+      </w:rPr>
+      <w:t>Email:</w:t>
     </w:r>
     <w:r>
-      <w:fldChar w:fldCharType="separate"/>
+      <w:rPr>
+        <w:rFonts w:ascii="Raleway" w:eastAsia="Raleway" w:hAnsi="Raleway" w:cs="Raleway"/>
+        <w:sz w:val="16"/>
+      </w:rPr>
+      <w:t xml:space="preserve"> info@helix-law.com</w:t>
+    </w:r>
+  </w:p>
+  <w:p>
+    <w:pPr>
+      <w:spacing w:after="287" w:line="264" w:lineRule="auto"/>
+      <w:ind w:left="-5" w:hanging="10"/>
+      <w:rPr>
+        <w:rFonts w:ascii="Raleway" w:eastAsia="Raleway" w:hAnsi="Raleway" w:cs="Raleway"/>
+        <w:sz w:val="16"/>
+      </w:rPr>
+    </w:pPr>
+    <w:r>
+      <w:rPr>
+        <w:rFonts w:ascii="Raleway" w:eastAsia="Raleway" w:hAnsi="Raleway" w:cs="Raleway"/>
+        <w:b/>
+        <w:color w:val="0D2F60"/>
+        <w:sz w:val="16"/>
+      </w:rPr>
+      <w:t>Website:</w:t>
     </w:r>
     <w:r>
-      <w:t>10</w:t>
+      <w:rPr>
+        <w:rFonts w:ascii="Raleway" w:eastAsia="Raleway" w:hAnsi="Raleway" w:cs="Raleway"/>
+        <w:sz w:val="16"/>
+      </w:rPr>
+      <w:t xml:space="preserve"> www.helix-law.com</w:t>
+    </w:r>
+  </w:p>
+  <w:p>
+    <w:pPr>
+      <w:spacing w:after="287" w:line="264" w:lineRule="auto"/>
+      <w:ind w:left="-5" w:hanging="10"/>
+      <w:jc w:val="both"/>
+      <w:rPr>
+        <w:rFonts w:ascii="Raleway" w:eastAsia="Raleway" w:hAnsi="Raleway" w:cs="Raleway"/>
+        <w:sz w:val="16"/>
+      </w:rPr>
+    </w:pPr>
+    <w:r>
+      <w:rPr>
+        <w:rFonts w:ascii="Raleway" w:eastAsia="Raleway" w:hAnsi="Raleway" w:cs="Raleway"/>
+        <w:sz w:val="16"/>
+      </w:rPr>
+      <w:t>Helix Law Limited is a limited liability company registered in England and Wales. Registration Number 07845461. A list of Directors is available for inspection at the Registered Office: Helix Law Ltd, Second Floor, Britannia House, 21 Station Street, Brighton, BN1 4DE. Authorised and regulated by the Solicitors Regulat</w:t>
     </w:r>
     <w:r>
-      <w:fldChar w:fldCharType="end"/>
+      <w:rPr>
+        <w:rFonts w:ascii="Raleway" w:eastAsia="Raleway" w:hAnsi="Raleway" w:cs="Raleway"/>
+        <w:sz w:val="16"/>
+      </w:rPr>
+      <w:t>ion</w:t>
     </w:r>
+    <w:r>
+      <w:rPr>
+        <w:rFonts w:ascii="Raleway" w:eastAsia="Raleway" w:hAnsi="Raleway" w:cs="Raleway"/>
+        <w:sz w:val="16"/>
+      </w:rPr>
+      <w:t xml:space="preserve"> Authority.</w:t>
+    </w:r>
+    <w:r>
+      <w:t xml:space="preserve"> </w:t>
+    </w:r>
+    <w:r>
+      <w:rPr>
+        <w:rFonts w:ascii="Raleway" w:eastAsia="Raleway" w:hAnsi="Raleway" w:cs="Raleway"/>
+        <w:sz w:val="16"/>
+      </w:rPr>
+      <w:t>Helix Law and applicable logo are exclusively owned trademarks of Helix Law Limited, registered with the Intellectual Property Office under numbers UK00003984532 and UK00003984535. The trademarks should not be used, copied or replicated without consent first obtained in writing.</w:t>
+    </w:r>
+  </w:p>
+  <w:p>
+    <w:pPr>
+      <w:pStyle w:val="Footer"/>
+    </w:pPr>
   </w:p>
 </w:ftr>
 </file>
@@ -2883,6 +3313,231 @@
     </w:p>
   </w:footnote>
 </w:footnotes>
+</file>
+
+<file path=word/header1.xml><?xml version="1.0" encoding="utf-8"?>
+<w:hdr xmlns:wpc="http://schemas.microsoft.com/office/word/2010/wordprocessingCanvas" xmlns:cx="http://schemas.microsoft.com/office/drawing/2014/chartex" xmlns:cx1="http://schemas.microsoft.com/office/drawing/2015/9/8/chartex" xmlns:cx2="http://schemas.microsoft.com/office/drawing/2015/10/21/chartex" xmlns:cx3="http://schemas.microsoft.com/office/drawing/2016/5/9/chartex" xmlns:cx4="http://schemas.microsoft.com/office/drawing/2016/5/10/chartex" xmlns:cx5="http://schemas.microsoft.com/office/drawing/2016/5/11/chartex" xmlns:cx6="http://schemas.microsoft.com/office/drawing/2016/5/12/chartex" xmlns:cx7="http://schemas.microsoft.com/office/drawing/2016/5/13/chartex" xmlns:cx8="http://schemas.microsoft.com/office/drawing/2016/5/14/chartex" xmlns:mc="http://schemas.openxmlformats.org/markup-compatibility/2006" xmlns:aink="http://schemas.microsoft.com/office/drawing/2016/ink" xmlns:am3d="http://schemas.microsoft.com/office/drawing/2017/model3d" xmlns:o="urn:schemas-microsoft-com:office:office" xmlns:oel="http://schemas.microsoft.com/office/2019/extlst" xmlns:r="http://schemas.openxmlformats.org/officeDocument/2006/relationships" xmlns:m="http://schemas.openxmlformats.org/officeDocument/2006/math" xmlns:v="urn:schemas-microsoft-com:vml" xmlns:wp14="http://schemas.microsoft.com/office/word/2010/wordprocessingDrawing" xmlns:wp="http://schemas.openxmlformats.org/drawingml/2006/wordprocessingDrawing" xmlns:w10="urn:schemas-microsoft-com:office:word" xmlns:w="http://schemas.openxmlformats.org/wordprocessingml/2006/main" xmlns:w14="http://schemas.microsoft.com/office/word/2010/wordml" xmlns:w15="http://schemas.microsoft.com/office/word/2012/wordml" xmlns:w16cex="http://schemas.microsoft.com/office/word/2018/wordml/cex" xmlns:w16cid="http://schemas.microsoft.com/office/word/2016/wordml/cid" xmlns:w16="http://schemas.microsoft.com/office/word/2018/wordml" xmlns:w16du="http://schemas.microsoft.com/office/word/2023/wordml/word16du" xmlns:w16sdtdh="http://schemas.microsoft.com/office/word/2020/wordml/sdtdatahash" xmlns:w16sdtfl="http://schemas.microsoft.com/office/word/2024/wordml/sdtformatlock" xmlns:w16se="http://schemas.microsoft.com/office/word/2015/wordml/symex" xmlns:wpg="http://schemas.microsoft.com/office/word/2010/wordprocessingGroup" xmlns:wpi="http://schemas.microsoft.com/office/word/2010/wordprocessingInk" xmlns:wne="http://schemas.microsoft.com/office/word/2006/wordml" xmlns:wps="http://schemas.microsoft.com/office/word/2010/wordprocessingShape" mc:Ignorable="w14 w15 w16se w16cid w16 w16cex w16sdtdh w16sdtfl w16du wp14">
+  <w:p>
+    <w:pPr>
+      <w:pStyle w:val="Header"/>
+    </w:pPr>
+    <w:r>
+      <w:rPr>
+        <w:noProof/>
+      </w:rPr>
+      <w:pict w14:anchorId="677B8711">
+        <v:shapetype id="_x0000_t136" coordsize="21600,21600" o:spt="136" adj="10800" path="m@7,l@8,m@5,21600l@6,21600e">
+          <v:formulas>
+            <v:f eqn="sum #0 0 10800"/>
+            <v:f eqn="prod #0 2 1"/>
+            <v:f eqn="sum 21600 0 @1"/>
+            <v:f eqn="sum 0 0 @2"/>
+            <v:f eqn="sum 21600 0 @3"/>
+            <v:f eqn="if @0 @3 0"/>
+            <v:f eqn="if @0 21600 @1"/>
+            <v:f eqn="if @0 0 @2"/>
+            <v:f eqn="if @0 @4 21600"/>
+            <v:f eqn="mid @5 @6"/>
+            <v:f eqn="mid @8 @5"/>
+            <v:f eqn="mid @7 @8"/>
+            <v:f eqn="mid @6 @7"/>
+            <v:f eqn="sum @6 0 @5"/>
+          </v:formulas>
+          <v:path textpathok="t" o:connecttype="custom" o:connectlocs="@9,0;@10,10800;@11,21600;@12,10800" o:connectangles="270,180,90,0"/>
+          <v:textpath on="t" fitshape="t"/>
+          <v:handles>
+            <v:h position="#0,bottomRight" xrange="6629,14971"/>
+          </v:handles>
+          <o:lock v:ext="edit" text="t" shapetype="t"/>
+        </v:shapetype>
+        <v:shape id="PowerPlusWaterMarkObject31246532" o:spid="_x0000_s1026" type="#_x0000_t136" style="position:absolute;margin-left:0;margin-top:0;width:397.65pt;height:238.6pt;rotation:315;z-index:-251653632;mso-position-horizontal:center;mso-position-horizontal-relative:margin;mso-position-vertical:center;mso-position-vertical-relative:margin" fillcolor="silver" stroked="f">
+          <v:fill opacity=".5"/>
+          <v:textpath string="DRAFT"/>
+          <w10:wrap anchorx="margin" anchory="margin"/>
+        </v:shape>
+      </w:pict>
+    </w:r>
+  </w:p>
+</w:hdr>
+</file>
+
+<file path=word/header2.xml><?xml version="1.0" encoding="utf-8"?>
+<w:hdr xmlns:wpc="http://schemas.microsoft.com/office/word/2010/wordprocessingCanvas" xmlns:cx="http://schemas.microsoft.com/office/drawing/2014/chartex" xmlns:cx1="http://schemas.microsoft.com/office/drawing/2015/9/8/chartex" xmlns:cx2="http://schemas.microsoft.com/office/drawing/2015/10/21/chartex" xmlns:cx3="http://schemas.microsoft.com/office/drawing/2016/5/9/chartex" xmlns:cx4="http://schemas.microsoft.com/office/drawing/2016/5/10/chartex" xmlns:cx5="http://schemas.microsoft.com/office/drawing/2016/5/11/chartex" xmlns:cx6="http://schemas.microsoft.com/office/drawing/2016/5/12/chartex" xmlns:cx7="http://schemas.microsoft.com/office/drawing/2016/5/13/chartex" xmlns:cx8="http://schemas.microsoft.com/office/drawing/2016/5/14/chartex" xmlns:mc="http://schemas.openxmlformats.org/markup-compatibility/2006" xmlns:aink="http://schemas.microsoft.com/office/drawing/2016/ink" xmlns:am3d="http://schemas.microsoft.com/office/drawing/2017/model3d" xmlns:o="urn:schemas-microsoft-com:office:office" xmlns:oel="http://schemas.microsoft.com/office/2019/extlst" xmlns:r="http://schemas.openxmlformats.org/officeDocument/2006/relationships" xmlns:m="http://schemas.openxmlformats.org/officeDocument/2006/math" xmlns:v="urn:schemas-microsoft-com:vml" xmlns:wp14="http://schemas.microsoft.com/office/word/2010/wordprocessingDrawing" xmlns:wp="http://schemas.openxmlformats.org/drawingml/2006/wordprocessingDrawing" xmlns:w10="urn:schemas-microsoft-com:office:word" xmlns:w="http://schemas.openxmlformats.org/wordprocessingml/2006/main" xmlns:w14="http://schemas.microsoft.com/office/word/2010/wordml" xmlns:w15="http://schemas.microsoft.com/office/word/2012/wordml" xmlns:w16cex="http://schemas.microsoft.com/office/word/2018/wordml/cex" xmlns:w16cid="http://schemas.microsoft.com/office/word/2016/wordml/cid" xmlns:w16="http://schemas.microsoft.com/office/word/2018/wordml" xmlns:w16du="http://schemas.microsoft.com/office/word/2023/wordml/word16du" xmlns:w16sdtdh="http://schemas.microsoft.com/office/word/2020/wordml/sdtdatahash" xmlns:w16sdtfl="http://schemas.microsoft.com/office/word/2024/wordml/sdtformatlock" xmlns:w16se="http://schemas.microsoft.com/office/word/2015/wordml/symex" xmlns:wpg="http://schemas.microsoft.com/office/word/2010/wordprocessingGroup" xmlns:wpi="http://schemas.microsoft.com/office/word/2010/wordprocessingInk" xmlns:wne="http://schemas.microsoft.com/office/word/2006/wordml" xmlns:wps="http://schemas.microsoft.com/office/word/2010/wordprocessingShape" mc:Ignorable="w14 w15 w16se w16cid w16 w16cex w16sdtdh w16sdtfl w16du wp14">
+  <w:p>
+    <w:pPr>
+      <w:pStyle w:val="Header"/>
+    </w:pPr>
+    <w:r>
+      <w:rPr>
+        <w:noProof/>
+      </w:rPr>
+      <w:pict w14:anchorId="08F97A4F">
+        <v:shapetype id="_x0000_t136" coordsize="21600,21600" o:spt="136" adj="10800" path="m@7,l@8,m@5,21600l@6,21600e">
+          <v:formulas>
+            <v:f eqn="sum #0 0 10800"/>
+            <v:f eqn="prod #0 2 1"/>
+            <v:f eqn="sum 21600 0 @1"/>
+            <v:f eqn="sum 0 0 @2"/>
+            <v:f eqn="sum 21600 0 @3"/>
+            <v:f eqn="if @0 @3 0"/>
+            <v:f eqn="if @0 21600 @1"/>
+            <v:f eqn="if @0 0 @2"/>
+            <v:f eqn="if @0 @4 21600"/>
+            <v:f eqn="mid @5 @6"/>
+            <v:f eqn="mid @8 @5"/>
+            <v:f eqn="mid @7 @8"/>
+            <v:f eqn="mid @6 @7"/>
+            <v:f eqn="sum @6 0 @5"/>
+          </v:formulas>
+          <v:path textpathok="t" o:connecttype="custom" o:connectlocs="@9,0;@10,10800;@11,21600;@12,10800" o:connectangles="270,180,90,0"/>
+          <v:textpath on="t" fitshape="t"/>
+          <v:handles>
+            <v:h position="#0,bottomRight" xrange="6629,14971"/>
+          </v:handles>
+          <o:lock v:ext="edit" text="t" shapetype="t"/>
+        </v:shapetype>
+        <v:shape id="PowerPlusWaterMarkObject31246533" o:spid="_x0000_s1027" type="#_x0000_t136" style="position:absolute;margin-left:0;margin-top:0;width:397.65pt;height:238.6pt;rotation:315;z-index:-251651584;mso-position-horizontal:center;mso-position-horizontal-relative:margin;mso-position-vertical:center;mso-position-vertical-relative:margin" fillcolor="silver" stroked="f">
+          <v:fill opacity=".5"/>
+          <v:textpath string="DRAFT"/>
+          <w10:wrap anchorx="margin" anchory="margin"/>
+        </v:shape>
+      </w:pict>
+    </w:r>
+  </w:p>
+</w:hdr>
+</file>
+
+<file path=word/header3.xml><?xml version="1.0" encoding="utf-8"?>
+<w:hdr xmlns:wpc="http://schemas.microsoft.com/office/word/2010/wordprocessingCanvas" xmlns:cx="http://schemas.microsoft.com/office/drawing/2014/chartex" xmlns:cx1="http://schemas.microsoft.com/office/drawing/2015/9/8/chartex" xmlns:cx2="http://schemas.microsoft.com/office/drawing/2015/10/21/chartex" xmlns:cx3="http://schemas.microsoft.com/office/drawing/2016/5/9/chartex" xmlns:cx4="http://schemas.microsoft.com/office/drawing/2016/5/10/chartex" xmlns:cx5="http://schemas.microsoft.com/office/drawing/2016/5/11/chartex" xmlns:cx6="http://schemas.microsoft.com/office/drawing/2016/5/12/chartex" xmlns:cx7="http://schemas.microsoft.com/office/drawing/2016/5/13/chartex" xmlns:cx8="http://schemas.microsoft.com/office/drawing/2016/5/14/chartex" xmlns:mc="http://schemas.openxmlformats.org/markup-compatibility/2006" xmlns:aink="http://schemas.microsoft.com/office/drawing/2016/ink" xmlns:am3d="http://schemas.microsoft.com/office/drawing/2017/model3d" xmlns:o="urn:schemas-microsoft-com:office:office" xmlns:oel="http://schemas.microsoft.com/office/2019/extlst" xmlns:r="http://schemas.openxmlformats.org/officeDocument/2006/relationships" xmlns:m="http://schemas.openxmlformats.org/officeDocument/2006/math" xmlns:v="urn:schemas-microsoft-com:vml" xmlns:wp14="http://schemas.microsoft.com/office/word/2010/wordprocessingDrawing" xmlns:wp="http://schemas.openxmlformats.org/drawingml/2006/wordprocessingDrawing" xmlns:w10="urn:schemas-microsoft-com:office:word" xmlns:w="http://schemas.openxmlformats.org/wordprocessingml/2006/main" xmlns:w14="http://schemas.microsoft.com/office/word/2010/wordml" xmlns:w15="http://schemas.microsoft.com/office/word/2012/wordml" xmlns:w16cex="http://schemas.microsoft.com/office/word/2018/wordml/cex" xmlns:w16cid="http://schemas.microsoft.com/office/word/2016/wordml/cid" xmlns:w16="http://schemas.microsoft.com/office/word/2018/wordml" xmlns:w16du="http://schemas.microsoft.com/office/word/2023/wordml/word16du" xmlns:w16sdtdh="http://schemas.microsoft.com/office/word/2020/wordml/sdtdatahash" xmlns:w16sdtfl="http://schemas.microsoft.com/office/word/2024/wordml/sdtformatlock" xmlns:w16se="http://schemas.microsoft.com/office/word/2015/wordml/symex" xmlns:wpg="http://schemas.microsoft.com/office/word/2010/wordprocessingGroup" xmlns:wpi="http://schemas.microsoft.com/office/word/2010/wordprocessingInk" xmlns:wne="http://schemas.microsoft.com/office/word/2006/wordml" xmlns:wps="http://schemas.microsoft.com/office/word/2010/wordprocessingShape" mc:Ignorable="w14 w15 w16se w16cid w16 w16cex w16sdtdh w16sdtfl w16du wp14">
+  <w:p>
+    <w:pPr>
+      <w:ind w:left="-426"/>
+      <w:rPr>
+        <w:rFonts w:ascii="Times New Roman"/>
+        <w:sz w:val="20"/>
+      </w:rPr>
+    </w:pPr>
+    <w:r>
+      <w:rPr>
+        <w:noProof/>
+      </w:rPr>
+      <w:drawing>
+        <wp:anchor distT="0" distB="0" distL="114300" distR="114300" simplePos="0" relativeHeight="251658752" behindDoc="0" locked="0" layoutInCell="1" allowOverlap="1" wp14:anchorId="5A358775" wp14:editId="30DEF72C">
+          <wp:simplePos x="0" y="0"/>
+          <wp:positionH relativeFrom="column">
+            <wp:posOffset>-209550</wp:posOffset>
+          </wp:positionH>
+          <wp:positionV relativeFrom="paragraph">
+            <wp:posOffset>15875</wp:posOffset>
+          </wp:positionV>
+          <wp:extent cx="2447925" cy="533400"/>
+          <wp:effectExtent l="0" t="0" r="0" b="0"/>
+          <wp:wrapTight wrapText="bothSides">
+            <wp:wrapPolygon edited="0">
+              <wp:start x="20339" y="0"/>
+              <wp:lineTo x="0" y="0"/>
+              <wp:lineTo x="0" y="20829"/>
+              <wp:lineTo x="5379" y="20829"/>
+              <wp:lineTo x="10926" y="20829"/>
+              <wp:lineTo x="20171" y="15429"/>
+              <wp:lineTo x="20003" y="12343"/>
+              <wp:lineTo x="21516" y="3857"/>
+              <wp:lineTo x="21516" y="0"/>
+              <wp:lineTo x="20339" y="0"/>
+            </wp:wrapPolygon>
+          </wp:wrapTight>
+          <wp:docPr id="1" name="Picture 1"/>
+          <wp:cNvGraphicFramePr/>
+          <a:graphic xmlns:a="http://schemas.openxmlformats.org/drawingml/2006/main">
+            <a:graphicData uri="http://schemas.openxmlformats.org/drawingml/2006/picture">
+              <pic:pic xmlns:pic="http://schemas.openxmlformats.org/drawingml/2006/picture">
+                <pic:nvPicPr>
+                  <pic:cNvPr id="1" name="Picture 1"/>
+                  <pic:cNvPicPr/>
+                </pic:nvPicPr>
+                <pic:blipFill>
+                  <a:blip r:embed="rId1">
+                    <a:extLst>
+                      <a:ext uri="{28A0092B-C50C-407E-A947-70E740481C1C}">
+                        <a14:useLocalDpi xmlns:a14="http://schemas.microsoft.com/office/drawing/2010/main" val="0"/>
+                      </a:ext>
+                    </a:extLst>
+                  </a:blip>
+                  <a:stretch>
+                    <a:fillRect/>
+                  </a:stretch>
+                </pic:blipFill>
+                <pic:spPr bwMode="auto">
+                  <a:xfrm>
+                    <a:off x="0" y="0"/>
+                    <a:ext cx="2447925" cy="533400"/>
+                  </a:xfrm>
+                  <a:prstGeom prst="rect">
+                    <a:avLst/>
+                  </a:prstGeom>
+                  <a:noFill/>
+                  <a:ln>
+                    <a:noFill/>
+                  </a:ln>
+                </pic:spPr>
+              </pic:pic>
+            </a:graphicData>
+          </a:graphic>
+          <wp14:sizeRelH relativeFrom="margin">
+            <wp14:pctWidth>0</wp14:pctWidth>
+          </wp14:sizeRelH>
+          <wp14:sizeRelV relativeFrom="margin">
+            <wp14:pctHeight>0</wp14:pctHeight>
+          </wp14:sizeRelV>
+        </wp:anchor>
+      </w:drawing>
+    </w:r>
+    <w:r>
+      <w:rPr>
+        <w:noProof/>
+      </w:rPr>
+      <w:pict w14:anchorId="65D5E816">
+        <v:shapetype id="_x0000_t136" coordsize="21600,21600" o:spt="136" adj="10800" path="m@7,l@8,m@5,21600l@6,21600e">
+          <v:formulas>
+            <v:f eqn="sum #0 0 10800"/>
+            <v:f eqn="prod #0 2 1"/>
+            <v:f eqn="sum 21600 0 @1"/>
+            <v:f eqn="sum 0 0 @2"/>
+            <v:f eqn="sum 21600 0 @3"/>
+            <v:f eqn="if @0 @3 0"/>
+            <v:f eqn="if @0 21600 @1"/>
+            <v:f eqn="if @0 0 @2"/>
+            <v:f eqn="if @0 @4 21600"/>
+            <v:f eqn="mid @5 @6"/>
+            <v:f eqn="mid @8 @5"/>
+            <v:f eqn="mid @7 @8"/>
+            <v:f eqn="mid @6 @7"/>
+            <v:f eqn="sum @6 0 @5"/>
+          </v:formulas>
+          <v:path textpathok="t" o:connecttype="custom" o:connectlocs="@9,0;@10,10800;@11,21600;@12,10800" o:connectangles="270,180,90,0"/>
+          <v:textpath on="t" fitshape="t"/>
+          <v:handles>
+            <v:h position="#0,bottomRight" xrange="6629,14971"/>
+          </v:handles>
+          <o:lock v:ext="edit" text="t" shapetype="t"/>
+        </v:shapetype>
+        <v:shape id="PowerPlusWaterMarkObject31246531" o:spid="_x0000_s1025" type="#_x0000_t136" style="position:absolute;left:0;text-align:left;margin-left:0;margin-top:0;width:397.65pt;height:238.6pt;rotation:315;z-index:-251655680;mso-position-horizontal:center;mso-position-horizontal-relative:margin;mso-position-vertical:center;mso-position-vertical-relative:margin" fillcolor="silver" stroked="f">
+          <v:fill opacity=".5"/>
+          <v:textpath string="DRAFT"/>
+          <w10:wrap anchorx="margin" anchory="margin"/>
+        </v:shape>
+      </w:pict>
+    </w:r>
+    <w:r>
+      <w:rPr>
+        <w:rFonts w:ascii="Times New Roman"/>
+        <w:spacing w:val="99"/>
+        <w:sz w:val="20"/>
+      </w:rPr>
+      <w:t xml:space="preserve"> </w:t>
+    </w:r>
+  </w:p>
+</w:hdr>
 </file>
 
 <file path=word/numbering.xml><?xml version="1.0" encoding="utf-8"?>

</xml_diff>